<commit_message>
added lines of code to week6 features
</commit_message>
<xml_diff>
--- a/Documentation/week6Features.docx
+++ b/Documentation/week6Features.docx
@@ -20,88 +20,117 @@
     </w:p>
     <w:p>
       <w:r>
-        <w:t xml:space="preserve">Populated lobbies list on gui </w:t>
-      </w:r>
-    </w:p>
-    <w:p>
-      <w:r>
-        <w:t>Got lobbies list to refresh</w:t>
-      </w:r>
-    </w:p>
-    <w:p>
-      <w:r>
-        <w:t xml:space="preserve">Populated player names in lobby </w:t>
-      </w:r>
-    </w:p>
-    <w:p>
-      <w:r>
-        <w:t>Automatically refreshed player names in lobby</w:t>
-      </w:r>
-    </w:p>
-    <w:p>
-      <w:r>
-        <w:t>Made it so you can ready/unready and it will populate</w:t>
-      </w:r>
-    </w:p>
-    <w:p>
-      <w:r>
-        <w:t>Made it so the -1 on time limit gets changed to “No Time Limit”</w:t>
-      </w:r>
-    </w:p>
-    <w:p>
-      <w:r>
-        <w:t xml:space="preserve">Put hexes on screen to generate board </w:t>
-      </w:r>
-    </w:p>
-    <w:p>
-      <w:r>
-        <w:t xml:space="preserve">Randomly </w:t>
-      </w:r>
-      <w:r>
-        <w:t>generate</w:t>
-      </w:r>
-      <w:r>
-        <w:t xml:space="preserve"> hex position </w:t>
-      </w:r>
-    </w:p>
-    <w:p>
-      <w:r>
-        <w:t>Put click detection on the hexes</w:t>
-      </w:r>
-    </w:p>
-    <w:p/>
-    <w:p>
-      <w:r>
-        <w:t>What we want to do next week:</w:t>
-      </w:r>
-    </w:p>
-    <w:p>
-      <w:r>
-        <w:t>Resources and cards</w:t>
-      </w:r>
-    </w:p>
-    <w:p/>
-    <w:p>
-      <w:r>
-        <w:t>LOC:</w:t>
-      </w:r>
-    </w:p>
-    <w:p>
-      <w:r>
-        <w:t>Trent:</w:t>
-      </w:r>
-    </w:p>
-    <w:p>
-      <w:r>
-        <w:t>Stephen:</w:t>
-      </w:r>
-    </w:p>
-    <w:p>
-      <w:r>
-        <w:t>CJ:</w:t>
+        <w:t>Added lots of testing</w:t>
       </w:r>
       <w:bookmarkStart w:id="0" w:name="_GoBack"/>
       <w:bookmarkEnd w:id="0"/>
+    </w:p>
+    <w:p>
+      <w:r>
+        <w:t xml:space="preserve">Populated lobbies list on </w:t>
+      </w:r>
+      <w:proofErr w:type="spellStart"/>
+      <w:proofErr w:type="gramStart"/>
+      <w:r>
+        <w:t>gui</w:t>
+      </w:r>
+      <w:proofErr w:type="spellEnd"/>
+      <w:proofErr w:type="gramEnd"/>
+      <w:r>
+        <w:t xml:space="preserve"> </w:t>
+      </w:r>
+    </w:p>
+    <w:p>
+      <w:r>
+        <w:t>Got lobbies list to refresh</w:t>
+      </w:r>
+    </w:p>
+    <w:p>
+      <w:r>
+        <w:t xml:space="preserve">Populated player names in lobby </w:t>
+      </w:r>
+    </w:p>
+    <w:p>
+      <w:r>
+        <w:t>Automatically refreshed player names in lobby</w:t>
+      </w:r>
+    </w:p>
+    <w:p>
+      <w:r>
+        <w:t>Made it so you can ready/unready and it will populate</w:t>
+      </w:r>
+    </w:p>
+    <w:p>
+      <w:r>
+        <w:t>Made it so the -1 on time limit gets changed to “No Time Limit”</w:t>
+      </w:r>
+    </w:p>
+    <w:p>
+      <w:r>
+        <w:t xml:space="preserve">Put hexes on screen to generate board </w:t>
+      </w:r>
+    </w:p>
+    <w:p>
+      <w:r>
+        <w:t xml:space="preserve">Randomly generate hex position </w:t>
+      </w:r>
+    </w:p>
+    <w:p>
+      <w:r>
+        <w:t>Put click detection on the hexes</w:t>
+      </w:r>
+    </w:p>
+    <w:p/>
+    <w:p>
+      <w:r>
+        <w:t>What we want to do next week:</w:t>
+      </w:r>
+    </w:p>
+    <w:p>
+      <w:r>
+        <w:t>Resources and cards</w:t>
+      </w:r>
+    </w:p>
+    <w:p/>
+    <w:p>
+      <w:r>
+        <w:t>LOC:</w:t>
+      </w:r>
+      <w:r>
+        <w:t xml:space="preserve"> (these may not be correct because </w:t>
+      </w:r>
+      <w:proofErr w:type="spellStart"/>
+      <w:r>
+        <w:t>github</w:t>
+      </w:r>
+      <w:proofErr w:type="spellEnd"/>
+      <w:r>
+        <w:t xml:space="preserve"> is being weird)</w:t>
+      </w:r>
+    </w:p>
+    <w:p>
+      <w:r>
+        <w:t>Trent:</w:t>
+      </w:r>
+      <w:r>
+        <w:t xml:space="preserve"> 1024</w:t>
+      </w:r>
+    </w:p>
+    <w:p>
+      <w:r>
+        <w:t>Stephen:</w:t>
+      </w:r>
+      <w:r>
+        <w:t xml:space="preserve"> 387</w:t>
+      </w:r>
+    </w:p>
+    <w:p>
+      <w:r>
+        <w:t>CJ:</w:t>
+      </w:r>
+      <w:r>
+        <w:t xml:space="preserve"> 418</w:t>
+      </w:r>
     </w:p>
     <w:p/>
     <w:p/>

</xml_diff>